<commit_message>
Realizacion de bitacora en readme
</commit_message>
<xml_diff>
--- a/Bitacora Docker.docx
+++ b/Bitacora Docker.docx
@@ -179,29 +179,16 @@
         <w:t>aplicación</w:t>
       </w:r>
       <w:r>
-        <w:t xml:space="preserve"> y con Docker </w:t>
-      </w:r>
-      <w:proofErr w:type="spellStart"/>
-      <w:r>
-        <w:t>compose</w:t>
-      </w:r>
-      <w:proofErr w:type="spellEnd"/>
-      <w:r>
-        <w:t xml:space="preserve"> definimos la estrategia de despliegue sobre Docker</w:t>
-      </w:r>
-    </w:p>
-    <w:p>
-      <w:r>
-        <w:t xml:space="preserve">Y el Docker file permite definir los </w:t>
-      </w:r>
-      <w:proofErr w:type="gramStart"/>
-      <w:r>
-        <w:t xml:space="preserve">archivos mostrado </w:t>
+        <w:t xml:space="preserve"> y con Docker compose definimos la estrategia de despliegue sobre Docker</w:t>
+      </w:r>
+    </w:p>
+    <w:p>
+      <w:r>
+        <w:t xml:space="preserve">Y el Docker file permite definir los archivos mostrado </w:t>
       </w:r>
       <w:r>
         <w:t>a continuación</w:t>
       </w:r>
-      <w:proofErr w:type="gramEnd"/>
     </w:p>
     <w:p>
       <w:r>
@@ -402,7 +389,6 @@
           <w:lang w:eastAsia="es-CO"/>
         </w:rPr>
       </w:pPr>
-      <w:proofErr w:type="spellStart"/>
       <w:r>
         <w:rPr>
           <w:rFonts w:ascii="Consolas" w:eastAsia="Times New Roman" w:hAnsi="Consolas" w:cs="Courier New"/>
@@ -411,65 +397,8 @@
           <w:szCs w:val="21"/>
           <w:lang w:eastAsia="es-CO"/>
         </w:rPr>
-        <w:t>docker</w:t>
-      </w:r>
-      <w:proofErr w:type="spellEnd"/>
-      <w:r>
-        <w:rPr>
-          <w:rFonts w:ascii="Consolas" w:eastAsia="Times New Roman" w:hAnsi="Consolas" w:cs="Courier New"/>
-          <w:color w:val="212529"/>
-          <w:sz w:val="21"/>
-          <w:szCs w:val="21"/>
-          <w:lang w:eastAsia="es-CO"/>
-        </w:rPr>
-        <w:t xml:space="preserve"> </w:t>
-      </w:r>
-      <w:proofErr w:type="spellStart"/>
-      <w:r>
-        <w:rPr>
-          <w:rFonts w:ascii="Consolas" w:eastAsia="Times New Roman" w:hAnsi="Consolas" w:cs="Courier New"/>
-          <w:color w:val="212529"/>
-          <w:sz w:val="21"/>
-          <w:szCs w:val="21"/>
-          <w:lang w:eastAsia="es-CO"/>
-        </w:rPr>
-        <w:t>build</w:t>
-      </w:r>
-      <w:proofErr w:type="spellEnd"/>
-      <w:r>
-        <w:rPr>
-          <w:rFonts w:ascii="Consolas" w:eastAsia="Times New Roman" w:hAnsi="Consolas" w:cs="Courier New"/>
-          <w:color w:val="212529"/>
-          <w:sz w:val="21"/>
-          <w:szCs w:val="21"/>
-          <w:lang w:eastAsia="es-CO"/>
-        </w:rPr>
-        <w:t xml:space="preserve"> --tag </w:t>
-      </w:r>
-      <w:proofErr w:type="spellStart"/>
-      <w:proofErr w:type="gramStart"/>
-      <w:r>
-        <w:rPr>
-          <w:rFonts w:ascii="Consolas" w:eastAsia="Times New Roman" w:hAnsi="Consolas" w:cs="Courier New"/>
-          <w:color w:val="212529"/>
-          <w:sz w:val="21"/>
-          <w:szCs w:val="21"/>
-          <w:lang w:eastAsia="es-CO"/>
-        </w:rPr>
-        <w:t>dockersparkprimer</w:t>
-      </w:r>
-      <w:proofErr w:type="spellEnd"/>
-      <w:r>
-        <w:rPr>
-          <w:rFonts w:ascii="Consolas" w:eastAsia="Times New Roman" w:hAnsi="Consolas" w:cs="Courier New"/>
-          <w:color w:val="212529"/>
-          <w:sz w:val="21"/>
-          <w:szCs w:val="21"/>
-          <w:lang w:eastAsia="es-CO"/>
-        </w:rPr>
-        <w:t xml:space="preserve"> .</w:t>
-      </w:r>
-      <w:proofErr w:type="gramEnd"/>
+        <w:t>docker build --tag dockersparkprimer .</w:t>
+      </w:r>
     </w:p>
     <w:p/>
     <w:p>
@@ -516,13 +445,8 @@
     </w:p>
     <w:p>
       <w:r>
-        <w:t xml:space="preserve">Docker </w:t>
-      </w:r>
-      <w:proofErr w:type="spellStart"/>
-      <w:r>
-        <w:t>images</w:t>
-      </w:r>
-      <w:proofErr w:type="spellEnd"/>
+        <w:t>Docker images</w:t>
+      </w:r>
     </w:p>
     <w:p>
       <w:r>
@@ -568,29 +492,8 @@
     </w:p>
     <w:p>
       <w:r>
-        <w:t xml:space="preserve">Se puede correr de dos formas usando el </w:t>
-      </w:r>
-      <w:proofErr w:type="spellStart"/>
-      <w:r>
-        <w:t>docker</w:t>
-      </w:r>
-      <w:proofErr w:type="spellEnd"/>
-      <w:r>
-        <w:t xml:space="preserve"> </w:t>
-      </w:r>
-      <w:proofErr w:type="spellStart"/>
-      <w:r>
-        <w:t>compose</w:t>
-      </w:r>
-      <w:proofErr w:type="spellEnd"/>
-      <w:r>
-        <w:t xml:space="preserve"> o usando las siguientes líneas en el </w:t>
-      </w:r>
-      <w:proofErr w:type="spellStart"/>
-      <w:r>
-        <w:t>cmd</w:t>
-      </w:r>
-      <w:proofErr w:type="spellEnd"/>
+        <w:t>Se puede correr de dos formas usando el docker compose o usando las siguientes líneas en el cmd</w:t>
+      </w:r>
     </w:p>
     <w:p>
       <w:pPr>
@@ -602,30 +505,8 @@
         <w:rPr>
           <w:lang w:val="en-US"/>
         </w:rPr>
-        <w:t xml:space="preserve">docker run -d -p 34002:6000 --name </w:t>
-      </w:r>
-      <w:proofErr w:type="spellStart"/>
-      <w:r>
-        <w:rPr>
-          <w:lang w:val="en-US"/>
-        </w:rPr>
-        <w:t>thirddockercontainer</w:t>
-      </w:r>
-      <w:proofErr w:type="spellEnd"/>
-      <w:r>
-        <w:rPr>
-          <w:lang w:val="en-US"/>
-        </w:rPr>
-        <w:t xml:space="preserve"> </w:t>
-      </w:r>
-      <w:proofErr w:type="spellStart"/>
-      <w:r>
-        <w:rPr>
-          <w:lang w:val="en-US"/>
-        </w:rPr>
-        <w:t>virtualizacion_web</w:t>
-      </w:r>
-      <w:proofErr w:type="spellEnd"/>
+        <w:t>docker run -d -p 34002:6000 --name thirddockercontainer virtualizacion_web</w:t>
+      </w:r>
       <w:r>
         <w:rPr>
           <w:noProof/>
@@ -677,38 +558,8 @@
         <w:rPr>
           <w:lang w:val="en-US"/>
         </w:rPr>
-        <w:t xml:space="preserve">docker run -d -p 34000:6000 --name </w:t>
-      </w:r>
-      <w:proofErr w:type="spellStart"/>
-      <w:r>
-        <w:rPr>
-          <w:lang w:val="en-US"/>
-        </w:rPr>
-        <w:t>seconddockercontainer</w:t>
-      </w:r>
-      <w:proofErr w:type="spellEnd"/>
-      <w:r>
-        <w:rPr>
-          <w:lang w:val="en-US"/>
-        </w:rPr>
-        <w:t xml:space="preserve"> </w:t>
-      </w:r>
-      <w:proofErr w:type="spellStart"/>
-      <w:r>
-        <w:rPr>
-          <w:lang w:val="en-US"/>
-        </w:rPr>
-        <w:t>virtualizacion_</w:t>
-      </w:r>
-      <w:proofErr w:type="gramStart"/>
-      <w:r>
-        <w:rPr>
-          <w:lang w:val="en-US"/>
-        </w:rPr>
-        <w:t>web</w:t>
-      </w:r>
-      <w:proofErr w:type="spellEnd"/>
-      <w:proofErr w:type="gramEnd"/>
+        <w:t>docker run -d -p 34000:6000 --name seconddockercontainer virtualizacion_web</w:t>
+      </w:r>
     </w:p>
     <w:p>
       <w:r>
@@ -795,6 +646,7 @@
         </w:drawing>
       </w:r>
     </w:p>
+    <w:p/>
     <w:p>
       <w:r>
         <w:rPr>
@@ -923,10 +775,49 @@
     </w:p>
     <w:p>
       <w:r>
-        <w:rPr>
-          <w:noProof/>
-        </w:rPr>
         <w:lastRenderedPageBreak/>
+        <w:drawing>
+          <wp:inline distT="0" distB="0" distL="0" distR="0" wp14:anchorId="03495420" wp14:editId="2F2CF697">
+            <wp:extent cx="3515216" cy="3067478"/>
+            <wp:effectExtent l="0" t="0" r="9525" b="0"/>
+            <wp:docPr id="33" name="Imagen 33"/>
+            <wp:cNvGraphicFramePr>
+              <a:graphicFrameLocks xmlns:a="http://schemas.openxmlformats.org/drawingml/2006/main" noChangeAspect="1"/>
+            </wp:cNvGraphicFramePr>
+            <a:graphic xmlns:a="http://schemas.openxmlformats.org/drawingml/2006/main">
+              <a:graphicData uri="http://schemas.openxmlformats.org/drawingml/2006/picture">
+                <pic:pic xmlns:pic="http://schemas.openxmlformats.org/drawingml/2006/picture">
+                  <pic:nvPicPr>
+                    <pic:cNvPr id="1" name=""/>
+                    <pic:cNvPicPr/>
+                  </pic:nvPicPr>
+                  <pic:blipFill>
+                    <a:blip r:embed="rId23"/>
+                    <a:stretch>
+                      <a:fillRect/>
+                    </a:stretch>
+                  </pic:blipFill>
+                  <pic:spPr>
+                    <a:xfrm>
+                      <a:off x="0" y="0"/>
+                      <a:ext cx="3515216" cy="3067478"/>
+                    </a:xfrm>
+                    <a:prstGeom prst="rect">
+                      <a:avLst/>
+                    </a:prstGeom>
+                  </pic:spPr>
+                </pic:pic>
+              </a:graphicData>
+            </a:graphic>
+          </wp:inline>
+        </w:drawing>
+      </w:r>
+    </w:p>
+    <w:p>
+      <w:r>
+        <w:rPr>
+          <w:noProof/>
+        </w:rPr>
         <w:drawing>
           <wp:inline distT="0" distB="0" distL="0" distR="0" wp14:anchorId="2E4CE621" wp14:editId="47072670">
             <wp:extent cx="5612130" cy="655320"/>
@@ -943,7 +834,7 @@
                     <pic:cNvPicPr/>
                   </pic:nvPicPr>
                   <pic:blipFill>
-                    <a:blip r:embed="rId23"/>
+                    <a:blip r:embed="rId24"/>
                     <a:stretch>
                       <a:fillRect/>
                     </a:stretch>
@@ -985,7 +876,7 @@
                     <pic:cNvPicPr/>
                   </pic:nvPicPr>
                   <pic:blipFill>
-                    <a:blip r:embed="rId24"/>
+                    <a:blip r:embed="rId25"/>
                     <a:stretch>
                       <a:fillRect/>
                     </a:stretch>
@@ -1027,7 +918,7 @@
                     <pic:cNvPicPr/>
                   </pic:nvPicPr>
                   <pic:blipFill>
-                    <a:blip r:embed="rId25"/>
+                    <a:blip r:embed="rId26"/>
                     <a:stretch>
                       <a:fillRect/>
                     </a:stretch>
@@ -1049,19 +940,9 @@
       </w:r>
     </w:p>
     <w:p>
-      <w:proofErr w:type="spellStart"/>
-      <w:r>
-        <w:t>Install</w:t>
-      </w:r>
-      <w:proofErr w:type="spellEnd"/>
-      <w:r>
-        <w:t xml:space="preserve"> </w:t>
-      </w:r>
-      <w:proofErr w:type="spellStart"/>
-      <w:r>
-        <w:t>docker</w:t>
-      </w:r>
-      <w:proofErr w:type="spellEnd"/>
+      <w:r>
+        <w:t>Install docker</w:t>
+      </w:r>
     </w:p>
     <w:p>
       <w:r>
@@ -1085,7 +966,7 @@
                     <pic:cNvPicPr/>
                   </pic:nvPicPr>
                   <pic:blipFill>
-                    <a:blip r:embed="rId26"/>
+                    <a:blip r:embed="rId27"/>
                     <a:stretch>
                       <a:fillRect/>
                     </a:stretch>
@@ -1127,7 +1008,7 @@
                     <pic:cNvPicPr/>
                   </pic:nvPicPr>
                   <pic:blipFill>
-                    <a:blip r:embed="rId27"/>
+                    <a:blip r:embed="rId28"/>
                     <a:stretch>
                       <a:fillRect/>
                     </a:stretch>
@@ -1170,7 +1051,7 @@
                     <pic:cNvPicPr/>
                   </pic:nvPicPr>
                   <pic:blipFill>
-                    <a:blip r:embed="rId28"/>
+                    <a:blip r:embed="rId29"/>
                     <a:stretch>
                       <a:fillRect/>
                     </a:stretch>
@@ -1212,7 +1093,7 @@
                     <pic:cNvPicPr/>
                   </pic:nvPicPr>
                   <pic:blipFill>
-                    <a:blip r:embed="rId29"/>
+                    <a:blip r:embed="rId30"/>
                     <a:stretch>
                       <a:fillRect/>
                     </a:stretch>
@@ -1235,10 +1116,49 @@
     </w:p>
     <w:p>
       <w:r>
-        <w:rPr>
-          <w:noProof/>
-        </w:rPr>
         <w:lastRenderedPageBreak/>
+        <w:drawing>
+          <wp:inline distT="0" distB="0" distL="0" distR="0" wp14:anchorId="3233682B" wp14:editId="7930134F">
+            <wp:extent cx="4029637" cy="3496163"/>
+            <wp:effectExtent l="0" t="0" r="9525" b="9525"/>
+            <wp:docPr id="34" name="Imagen 34"/>
+            <wp:cNvGraphicFramePr>
+              <a:graphicFrameLocks xmlns:a="http://schemas.openxmlformats.org/drawingml/2006/main" noChangeAspect="1"/>
+            </wp:cNvGraphicFramePr>
+            <a:graphic xmlns:a="http://schemas.openxmlformats.org/drawingml/2006/main">
+              <a:graphicData uri="http://schemas.openxmlformats.org/drawingml/2006/picture">
+                <pic:pic xmlns:pic="http://schemas.openxmlformats.org/drawingml/2006/picture">
+                  <pic:nvPicPr>
+                    <pic:cNvPr id="1" name=""/>
+                    <pic:cNvPicPr/>
+                  </pic:nvPicPr>
+                  <pic:blipFill>
+                    <a:blip r:embed="rId31"/>
+                    <a:stretch>
+                      <a:fillRect/>
+                    </a:stretch>
+                  </pic:blipFill>
+                  <pic:spPr>
+                    <a:xfrm>
+                      <a:off x="0" y="0"/>
+                      <a:ext cx="4029637" cy="3496163"/>
+                    </a:xfrm>
+                    <a:prstGeom prst="rect">
+                      <a:avLst/>
+                    </a:prstGeom>
+                  </pic:spPr>
+                </pic:pic>
+              </a:graphicData>
+            </a:graphic>
+          </wp:inline>
+        </w:drawing>
+      </w:r>
+    </w:p>
+    <w:p>
+      <w:r>
+        <w:rPr>
+          <w:noProof/>
+        </w:rPr>
         <w:drawing>
           <wp:inline distT="0" distB="0" distL="0" distR="0" wp14:anchorId="263A5AFB" wp14:editId="66EC45A8">
             <wp:extent cx="5612130" cy="3063875"/>
@@ -1255,7 +1175,7 @@
                     <pic:cNvPicPr/>
                   </pic:nvPicPr>
                   <pic:blipFill>
-                    <a:blip r:embed="rId30"/>
+                    <a:blip r:embed="rId32"/>
                     <a:stretch>
                       <a:fillRect/>
                     </a:stretch>
@@ -1264,6 +1184,46 @@
                     <a:xfrm>
                       <a:off x="0" y="0"/>
                       <a:ext cx="5612130" cy="3063875"/>
+                    </a:xfrm>
+                    <a:prstGeom prst="rect">
+                      <a:avLst/>
+                    </a:prstGeom>
+                  </pic:spPr>
+                </pic:pic>
+              </a:graphicData>
+            </a:graphic>
+          </wp:inline>
+        </w:drawing>
+      </w:r>
+    </w:p>
+    <w:p>
+      <w:r>
+        <w:lastRenderedPageBreak/>
+        <w:drawing>
+          <wp:inline distT="0" distB="0" distL="0" distR="0" wp14:anchorId="02B913FD" wp14:editId="114094A6">
+            <wp:extent cx="5048955" cy="3877216"/>
+            <wp:effectExtent l="0" t="0" r="0" b="9525"/>
+            <wp:docPr id="35" name="Imagen 35"/>
+            <wp:cNvGraphicFramePr>
+              <a:graphicFrameLocks xmlns:a="http://schemas.openxmlformats.org/drawingml/2006/main" noChangeAspect="1"/>
+            </wp:cNvGraphicFramePr>
+            <a:graphic xmlns:a="http://schemas.openxmlformats.org/drawingml/2006/main">
+              <a:graphicData uri="http://schemas.openxmlformats.org/drawingml/2006/picture">
+                <pic:pic xmlns:pic="http://schemas.openxmlformats.org/drawingml/2006/picture">
+                  <pic:nvPicPr>
+                    <pic:cNvPr id="1" name=""/>
+                    <pic:cNvPicPr/>
+                  </pic:nvPicPr>
+                  <pic:blipFill>
+                    <a:blip r:embed="rId33"/>
+                    <a:stretch>
+                      <a:fillRect/>
+                    </a:stretch>
+                  </pic:blipFill>
+                  <pic:spPr>
+                    <a:xfrm>
+                      <a:off x="0" y="0"/>
+                      <a:ext cx="5048955" cy="3877216"/>
                     </a:xfrm>
                     <a:prstGeom prst="rect">
                       <a:avLst/>
@@ -1297,7 +1257,7 @@
                     <pic:cNvPicPr/>
                   </pic:nvPicPr>
                   <pic:blipFill>
-                    <a:blip r:embed="rId31"/>
+                    <a:blip r:embed="rId34"/>
                     <a:stretch>
                       <a:fillRect/>
                     </a:stretch>
@@ -1318,13 +1278,52 @@
         </w:drawing>
       </w:r>
     </w:p>
+    <w:p>
+      <w:r>
+        <w:lastRenderedPageBreak/>
+        <w:drawing>
+          <wp:inline distT="0" distB="0" distL="0" distR="0" wp14:anchorId="51506D9D" wp14:editId="4698E924">
+            <wp:extent cx="5612130" cy="2936240"/>
+            <wp:effectExtent l="0" t="0" r="7620" b="0"/>
+            <wp:docPr id="36" name="Imagen 36"/>
+            <wp:cNvGraphicFramePr>
+              <a:graphicFrameLocks xmlns:a="http://schemas.openxmlformats.org/drawingml/2006/main" noChangeAspect="1"/>
+            </wp:cNvGraphicFramePr>
+            <a:graphic xmlns:a="http://schemas.openxmlformats.org/drawingml/2006/main">
+              <a:graphicData uri="http://schemas.openxmlformats.org/drawingml/2006/picture">
+                <pic:pic xmlns:pic="http://schemas.openxmlformats.org/drawingml/2006/picture">
+                  <pic:nvPicPr>
+                    <pic:cNvPr id="1" name=""/>
+                    <pic:cNvPicPr/>
+                  </pic:nvPicPr>
+                  <pic:blipFill>
+                    <a:blip r:embed="rId35"/>
+                    <a:stretch>
+                      <a:fillRect/>
+                    </a:stretch>
+                  </pic:blipFill>
+                  <pic:spPr>
+                    <a:xfrm>
+                      <a:off x="0" y="0"/>
+                      <a:ext cx="5612130" cy="2936240"/>
+                    </a:xfrm>
+                    <a:prstGeom prst="rect">
+                      <a:avLst/>
+                    </a:prstGeom>
+                  </pic:spPr>
+                </pic:pic>
+              </a:graphicData>
+            </a:graphic>
+          </wp:inline>
+        </w:drawing>
+      </w:r>
+    </w:p>
     <w:p/>
     <w:p>
       <w:r>
         <w:rPr>
           <w:noProof/>
         </w:rPr>
-        <w:lastRenderedPageBreak/>
         <w:drawing>
           <wp:inline distT="0" distB="0" distL="0" distR="0" wp14:anchorId="270E36A5" wp14:editId="2D1F5B62">
             <wp:extent cx="5612130" cy="2621280"/>
@@ -1341,7 +1340,7 @@
                     <pic:cNvPicPr/>
                   </pic:nvPicPr>
                   <pic:blipFill>
-                    <a:blip r:embed="rId32"/>
+                    <a:blip r:embed="rId36"/>
                     <a:stretch>
                       <a:fillRect/>
                     </a:stretch>
@@ -1383,7 +1382,7 @@
                     <pic:cNvPicPr/>
                   </pic:nvPicPr>
                   <pic:blipFill>
-                    <a:blip r:embed="rId33"/>
+                    <a:blip r:embed="rId37"/>
                     <a:stretch>
                       <a:fillRect/>
                     </a:stretch>
@@ -1409,6 +1408,7 @@
         <w:rPr>
           <w:noProof/>
         </w:rPr>
+        <w:lastRenderedPageBreak/>
         <w:drawing>
           <wp:inline distT="0" distB="0" distL="0" distR="0" wp14:anchorId="47628810" wp14:editId="17EF7C3E">
             <wp:extent cx="5612130" cy="1838960"/>
@@ -1425,7 +1425,7 @@
                     <pic:cNvPicPr/>
                   </pic:nvPicPr>
                   <pic:blipFill>
-                    <a:blip r:embed="rId34"/>
+                    <a:blip r:embed="rId38"/>
                     <a:stretch>
                       <a:fillRect/>
                     </a:stretch>
@@ -1467,7 +1467,7 @@
                     <pic:cNvPicPr/>
                   </pic:nvPicPr>
                   <pic:blipFill>
-                    <a:blip r:embed="rId35"/>
+                    <a:blip r:embed="rId39"/>
                     <a:stretch>
                       <a:fillRect/>
                     </a:stretch>
@@ -1509,7 +1509,7 @@
                     <pic:cNvPicPr/>
                   </pic:nvPicPr>
                   <pic:blipFill>
-                    <a:blip r:embed="rId36"/>
+                    <a:blip r:embed="rId40"/>
                     <a:stretch>
                       <a:fillRect/>
                     </a:stretch>
@@ -1535,7 +1535,6 @@
         <w:rPr>
           <w:noProof/>
         </w:rPr>
-        <w:lastRenderedPageBreak/>
         <w:drawing>
           <wp:inline distT="0" distB="0" distL="0" distR="0" wp14:anchorId="2B7C0877" wp14:editId="12B5BA17">
             <wp:extent cx="5612130" cy="1042035"/>
@@ -1552,7 +1551,7 @@
                     <pic:cNvPicPr/>
                   </pic:nvPicPr>
                   <pic:blipFill>
-                    <a:blip r:embed="rId37"/>
+                    <a:blip r:embed="rId41"/>
                     <a:stretch>
                       <a:fillRect/>
                     </a:stretch>
@@ -1575,39 +1574,7 @@
     </w:p>
     <w:p>
       <w:r>
-        <w:t xml:space="preserve">Aprendimos a crear una </w:t>
-      </w:r>
-      <w:proofErr w:type="spellStart"/>
-      <w:r>
-        <w:t>maquina</w:t>
-      </w:r>
-      <w:proofErr w:type="spellEnd"/>
-      <w:r>
-        <w:t xml:space="preserve"> virtual de java con un sistema operativo Linux instalando Docker iniciando e instalándole una imagen de </w:t>
-      </w:r>
-      <w:proofErr w:type="spellStart"/>
-      <w:r>
-        <w:t>dockerhub</w:t>
-      </w:r>
-      <w:proofErr w:type="spellEnd"/>
-      <w:r>
-        <w:t xml:space="preserve"> para crear un contenedor y abrir puertos en </w:t>
-      </w:r>
-      <w:proofErr w:type="spellStart"/>
-      <w:r>
-        <w:t>security</w:t>
-      </w:r>
-      <w:proofErr w:type="spellEnd"/>
-      <w:r>
-        <w:t xml:space="preserve"> </w:t>
-      </w:r>
-      <w:proofErr w:type="spellStart"/>
-      <w:r>
-        <w:t>groups</w:t>
-      </w:r>
-      <w:proofErr w:type="spellEnd"/>
-      <w:r>
-        <w:t>.</w:t>
+        <w:t>Aprendimos a crear una maquina virtual de java con un sistema operativo Linux instalando Docker iniciando e instalándole una imagen de dockerhub para crear un contenedor y abrir puertos en security groups.</w:t>
       </w:r>
     </w:p>
     <w:p/>
@@ -2396,12 +2363,6 @@
 </file>
 
 <file path=customXml/item1.xml><?xml version="1.0" encoding="utf-8"?>
-<p:properties xmlns:p="http://schemas.microsoft.com/office/2006/metadata/properties" xmlns:xsi="http://www.w3.org/2001/XMLSchema-instance" xmlns:pc="http://schemas.microsoft.com/office/infopath/2007/PartnerControls">
-  <documentManagement/>
-</p:properties>
-</file>
-
-<file path=customXml/item2.xml><?xml version="1.0" encoding="utf-8"?>
 <ct:contentTypeSchema xmlns:ct="http://schemas.microsoft.com/office/2006/metadata/contentType" xmlns:ma="http://schemas.microsoft.com/office/2006/metadata/properties/metaAttributes" ct:_="" ma:_="" ma:contentTypeName="Document" ma:contentTypeID="0x010100C089011499791B4EB69D0A56FFA67F2B" ma:contentTypeVersion="7" ma:contentTypeDescription="Create a new document." ma:contentTypeScope="" ma:versionID="a30221a8f21aabbe1b73e304d6d422c1">
   <xsd:schema xmlns:xsd="http://www.w3.org/2001/XMLSchema" xmlns:xs="http://www.w3.org/2001/XMLSchema" xmlns:p="http://schemas.microsoft.com/office/2006/metadata/properties" xmlns:ns3="bf3e1746-bde1-4d6e-9c3f-7182572f7502" xmlns:ns4="14224164-2045-4b51-92bb-313d0f626d83" targetNamespace="http://schemas.microsoft.com/office/2006/metadata/properties" ma:root="true" ma:fieldsID="0af06ea3e2d0ac9815857de6f204f34f" ns3:_="" ns4:_="">
     <xsd:import namespace="bf3e1746-bde1-4d6e-9c3f-7182572f7502"/>
@@ -2586,6 +2547,12 @@
 </ct:contentTypeSchema>
 </file>
 
+<file path=customXml/item2.xml><?xml version="1.0" encoding="utf-8"?>
+<p:properties xmlns:p="http://schemas.microsoft.com/office/2006/metadata/properties" xmlns:xsi="http://www.w3.org/2001/XMLSchema-instance" xmlns:pc="http://schemas.microsoft.com/office/infopath/2007/PartnerControls">
+  <documentManagement/>
+</p:properties>
+</file>
+
 <file path=customXml/item3.xml><?xml version="1.0" encoding="utf-8"?>
 <?mso-contentType ?>
 <FormTemplates xmlns="http://schemas.microsoft.com/sharepoint/v3/contenttype/forms">
@@ -2596,23 +2563,6 @@
 </file>
 
 <file path=customXml/itemProps1.xml><?xml version="1.0" encoding="utf-8"?>
-<ds:datastoreItem xmlns:ds="http://schemas.openxmlformats.org/officeDocument/2006/customXml" ds:itemID="{9B7DE124-D05F-4FC2-B528-8E7DBF52DAA7}">
-  <ds:schemaRefs>
-    <ds:schemaRef ds:uri="bf3e1746-bde1-4d6e-9c3f-7182572f7502"/>
-    <ds:schemaRef ds:uri="http://purl.org/dc/elements/1.1/"/>
-    <ds:schemaRef ds:uri="http://purl.org/dc/dcmitype/"/>
-    <ds:schemaRef ds:uri="http://purl.org/dc/terms/"/>
-    <ds:schemaRef ds:uri="http://schemas.microsoft.com/office/infopath/2007/PartnerControls"/>
-    <ds:schemaRef ds:uri="http://schemas.microsoft.com/office/2006/documentManagement/types"/>
-    <ds:schemaRef ds:uri="http://schemas.openxmlformats.org/package/2006/metadata/core-properties"/>
-    <ds:schemaRef ds:uri="14224164-2045-4b51-92bb-313d0f626d83"/>
-    <ds:schemaRef ds:uri="http://www.w3.org/XML/1998/namespace"/>
-    <ds:schemaRef ds:uri="http://schemas.microsoft.com/office/2006/metadata/properties"/>
-  </ds:schemaRefs>
-</ds:datastoreItem>
-</file>
-
-<file path=customXml/itemProps2.xml><?xml version="1.0" encoding="utf-8"?>
 <ds:datastoreItem xmlns:ds="http://schemas.openxmlformats.org/officeDocument/2006/customXml" ds:itemID="{AB82F717-C737-48DE-B342-6768DECC2968}">
   <ds:schemaRefs>
     <ds:schemaRef ds:uri="http://schemas.microsoft.com/office/2006/metadata/contentType"/>
@@ -2631,6 +2581,15 @@
 </ds:datastoreItem>
 </file>
 
+<file path=customXml/itemProps2.xml><?xml version="1.0" encoding="utf-8"?>
+<ds:datastoreItem xmlns:ds="http://schemas.openxmlformats.org/officeDocument/2006/customXml" ds:itemID="{9B7DE124-D05F-4FC2-B528-8E7DBF52DAA7}">
+  <ds:schemaRefs>
+    <ds:schemaRef ds:uri="http://schemas.microsoft.com/office/2006/metadata/properties"/>
+    <ds:schemaRef ds:uri="http://schemas.microsoft.com/office/infopath/2007/PartnerControls"/>
+  </ds:schemaRefs>
+</ds:datastoreItem>
+</file>
+
 <file path=customXml/itemProps3.xml><?xml version="1.0" encoding="utf-8"?>
 <ds:datastoreItem xmlns:ds="http://schemas.openxmlformats.org/officeDocument/2006/customXml" ds:itemID="{E1296E0F-86D7-49B5-8280-93931EC7D9E8}">
   <ds:schemaRefs>

</xml_diff>